<commit_message>
files for lab 2
</commit_message>
<xml_diff>
--- a/labs/lab02/report/report.docx
+++ b/labs/lab02/report/report.docx
@@ -301,7 +301,7 @@
               <a:graphicData uri="http://schemas.openxmlformats.org/drawingml/2006/picture">
                 <pic:pic>
                   <pic:nvPicPr>
-                    <pic:cNvPr descr="/home/shakira/work/study/2024-2025/Операционные%20системы/os-intro/labs/lab02/report/image/1.png" id="25" name="Picture"/>
+                    <pic:cNvPr descr="image/1.png" id="25" name="Picture"/>
                     <pic:cNvPicPr>
                       <a:picLocks noChangeArrowheads="1" noChangeAspect="1"/>
                     </pic:cNvPicPr>
@@ -356,7 +356,7 @@
               <a:graphicData uri="http://schemas.openxmlformats.org/drawingml/2006/picture">
                 <pic:pic>
                   <pic:nvPicPr>
-                    <pic:cNvPr descr="/home/shakira/work/study/2024-2025/Операционные%20системы/os-intro/labs/lab02/report/image/2.png" id="28" name="Picture"/>
+                    <pic:cNvPr descr="image/2.png" id="28" name="Picture"/>
                     <pic:cNvPicPr>
                       <a:picLocks noChangeArrowheads="1" noChangeAspect="1"/>
                     </pic:cNvPicPr>
@@ -438,7 +438,7 @@
               <a:graphicData uri="http://schemas.openxmlformats.org/drawingml/2006/picture">
                 <pic:pic>
                   <pic:nvPicPr>
-                    <pic:cNvPr descr="/home/shakira/work/study/2024-2025/Операционные%20системы/os-intro/labs/lab02/report/image/3.png" id="32" name="Picture"/>
+                    <pic:cNvPr descr="image/3.png" id="32" name="Picture"/>
                     <pic:cNvPicPr>
                       <a:picLocks noChangeArrowheads="1" noChangeAspect="1"/>
                     </pic:cNvPicPr>
@@ -510,7 +510,7 @@
               <a:graphicData uri="http://schemas.openxmlformats.org/drawingml/2006/picture">
                 <pic:pic>
                   <pic:nvPicPr>
-                    <pic:cNvPr descr="/home/shakira/work/study/2024-2025/Операционные%20системы/os-intro/labs/lab02/report/image/4.png" id="35" name="Picture"/>
+                    <pic:cNvPr descr="image/4.png" id="35" name="Picture"/>
                     <pic:cNvPicPr>
                       <a:picLocks noChangeArrowheads="1" noChangeAspect="1"/>
                     </pic:cNvPicPr>
@@ -582,7 +582,7 @@
               <a:graphicData uri="http://schemas.openxmlformats.org/drawingml/2006/picture">
                 <pic:pic>
                   <pic:nvPicPr>
-                    <pic:cNvPr descr="/home/shakira/work/study/2024-2025/Операционные%20системы/os-intro/labs/lab02/report/image/5.png" id="38" name="Picture"/>
+                    <pic:cNvPr descr="image/5.png" id="38" name="Picture"/>
                     <pic:cNvPicPr>
                       <a:picLocks noChangeArrowheads="1" noChangeAspect="1"/>
                     </pic:cNvPicPr>
@@ -673,7 +673,7 @@
               <a:graphicData uri="http://schemas.openxmlformats.org/drawingml/2006/picture">
                 <pic:pic>
                   <pic:nvPicPr>
-                    <pic:cNvPr descr="/home/shakira/work/study/2024-2025/Операционные%20системы/os-intro/labs/lab02/report/image/6.png" id="42" name="Picture"/>
+                    <pic:cNvPr descr="image/6.png" id="42" name="Picture"/>
                     <pic:cNvPicPr>
                       <a:picLocks noChangeArrowheads="1" noChangeAspect="1"/>
                     </pic:cNvPicPr>
@@ -728,7 +728,7 @@
               <a:graphicData uri="http://schemas.openxmlformats.org/drawingml/2006/picture">
                 <pic:pic>
                   <pic:nvPicPr>
-                    <pic:cNvPr descr="/home/shakira/work/study/2024-2025/Операционные%20системы/os-intro/labs/lab02/report/image/7.png" id="45" name="Picture"/>
+                    <pic:cNvPr descr="image/7.png" id="45" name="Picture"/>
                     <pic:cNvPicPr>
                       <a:picLocks noChangeArrowheads="1" noChangeAspect="1"/>
                     </pic:cNvPicPr>
@@ -810,7 +810,7 @@
               <a:graphicData uri="http://schemas.openxmlformats.org/drawingml/2006/picture">
                 <pic:pic>
                   <pic:nvPicPr>
-                    <pic:cNvPr descr="/home/shakira/work/study/2024-2025/Операционные%20системы/os-intro/labs/lab02/report/image/8.png" id="49" name="Picture"/>
+                    <pic:cNvPr descr="image/8.png" id="49" name="Picture"/>
                     <pic:cNvPicPr>
                       <a:picLocks noChangeArrowheads="1" noChangeAspect="1"/>
                     </pic:cNvPicPr>
@@ -882,7 +882,7 @@
               <a:graphicData uri="http://schemas.openxmlformats.org/drawingml/2006/picture">
                 <pic:pic>
                   <pic:nvPicPr>
-                    <pic:cNvPr descr="/home/shakira/work/study/2024-2025/Операционные%20системы/os-intro/labs/lab02/report/image/9.png" id="52" name="Picture"/>
+                    <pic:cNvPr descr="image/9.png" id="52" name="Picture"/>
                     <pic:cNvPicPr>
                       <a:picLocks noChangeArrowheads="1" noChangeAspect="1"/>
                     </pic:cNvPicPr>
@@ -964,7 +964,7 @@
               <a:graphicData uri="http://schemas.openxmlformats.org/drawingml/2006/picture">
                 <pic:pic>
                   <pic:nvPicPr>
-                    <pic:cNvPr descr="/home/shakira/work/study/2024-2025/Операционные%20системы/os-intro/labs/lab02/report/image/21.png" id="56" name="Picture"/>
+                    <pic:cNvPr descr="image/21.png" id="56" name="Picture"/>
                     <pic:cNvPicPr>
                       <a:picLocks noChangeArrowheads="1" noChangeAspect="1"/>
                     </pic:cNvPicPr>
@@ -1046,7 +1046,7 @@
               <a:graphicData uri="http://schemas.openxmlformats.org/drawingml/2006/picture">
                 <pic:pic>
                   <pic:nvPicPr>
-                    <pic:cNvPr descr="/home/shakira/work/study/2024-2025/Операционные%20системы/os-intro/labs/lab02/report/image/10.png" id="60" name="Picture"/>
+                    <pic:cNvPr descr="image/10.png" id="60" name="Picture"/>
                     <pic:cNvPicPr>
                       <a:picLocks noChangeArrowheads="1" noChangeAspect="1"/>
                     </pic:cNvPicPr>
@@ -1118,7 +1118,7 @@
               <a:graphicData uri="http://schemas.openxmlformats.org/drawingml/2006/picture">
                 <pic:pic>
                   <pic:nvPicPr>
-                    <pic:cNvPr descr="/home/shakira/work/study/2024-2025/Операционные%20системы/os-intro/labs/lab02/report/image/22.png" id="63" name="Picture"/>
+                    <pic:cNvPr descr="image/22.png" id="63" name="Picture"/>
                     <pic:cNvPicPr>
                       <a:picLocks noChangeArrowheads="1" noChangeAspect="1"/>
                     </pic:cNvPicPr>
@@ -1190,7 +1190,7 @@
               <a:graphicData uri="http://schemas.openxmlformats.org/drawingml/2006/picture">
                 <pic:pic>
                   <pic:nvPicPr>
-                    <pic:cNvPr descr="/home/shakira/work/study/2024-2025/Операционные%20системы/os-intro/labs/lab02/report/image/11.png" id="66" name="Picture"/>
+                    <pic:cNvPr descr="image/11.png" id="66" name="Picture"/>
                     <pic:cNvPicPr>
                       <a:picLocks noChangeArrowheads="1" noChangeAspect="1"/>
                     </pic:cNvPicPr>
@@ -1272,7 +1272,7 @@
               <a:graphicData uri="http://schemas.openxmlformats.org/drawingml/2006/picture">
                 <pic:pic>
                   <pic:nvPicPr>
-                    <pic:cNvPr descr="/home/shakira/work/study/2024-2025/Операционные%20системы/os-intro/labs/lab02/report/image/12.png" id="70" name="Picture"/>
+                    <pic:cNvPr descr="image/12.png" id="70" name="Picture"/>
                     <pic:cNvPicPr>
                       <a:picLocks noChangeArrowheads="1" noChangeAspect="1"/>
                     </pic:cNvPicPr>
@@ -1354,7 +1354,7 @@
               <a:graphicData uri="http://schemas.openxmlformats.org/drawingml/2006/picture">
                 <pic:pic>
                   <pic:nvPicPr>
-                    <pic:cNvPr descr="/home/shakira/work/study/2024-2025/Операционные%20системы/os-intro/labs/lab02/report/image/13.png" id="74" name="Picture"/>
+                    <pic:cNvPr descr="image/13.png" id="74" name="Picture"/>
                     <pic:cNvPicPr>
                       <a:picLocks noChangeArrowheads="1" noChangeAspect="1"/>
                     </pic:cNvPicPr>
@@ -1426,7 +1426,7 @@
               <a:graphicData uri="http://schemas.openxmlformats.org/drawingml/2006/picture">
                 <pic:pic>
                   <pic:nvPicPr>
-                    <pic:cNvPr descr="/home/shakira/work/study/2024-2025/Операционные%20системы/os-intro/labs/lab02/report/image/14.png" id="77" name="Picture"/>
+                    <pic:cNvPr descr="image/14.png" id="77" name="Picture"/>
                     <pic:cNvPicPr>
                       <a:picLocks noChangeArrowheads="1" noChangeAspect="1"/>
                     </pic:cNvPicPr>
@@ -1507,7 +1507,7 @@
               <a:graphicData uri="http://schemas.openxmlformats.org/drawingml/2006/picture">
                 <pic:pic>
                   <pic:nvPicPr>
-                    <pic:cNvPr descr="/home/shakira/work/study/2024-2025/Операционные%20системы/os-intro/labs/lab02/report/image/15.png" id="80" name="Picture"/>
+                    <pic:cNvPr descr="image/15.png" id="80" name="Picture"/>
                     <pic:cNvPicPr>
                       <a:picLocks noChangeArrowheads="1" noChangeAspect="1"/>
                     </pic:cNvPicPr>
@@ -1562,7 +1562,7 @@
               <a:graphicData uri="http://schemas.openxmlformats.org/drawingml/2006/picture">
                 <pic:pic>
                   <pic:nvPicPr>
-                    <pic:cNvPr descr="/home/shakira/work/study/2024-2025/Операционные%20системы/os-intro/labs/lab02/report/image/16.png" id="83" name="Picture"/>
+                    <pic:cNvPr descr="image/16.png" id="83" name="Picture"/>
                     <pic:cNvPicPr>
                       <a:picLocks noChangeArrowheads="1" noChangeAspect="1"/>
                     </pic:cNvPicPr>
@@ -1644,7 +1644,7 @@
               <a:graphicData uri="http://schemas.openxmlformats.org/drawingml/2006/picture">
                 <pic:pic>
                   <pic:nvPicPr>
-                    <pic:cNvPr descr="/home/shakira/work/study/2024-2025/Операционные%20системы/os-intro/labs/lab02/report/image/17.png" id="87" name="Picture"/>
+                    <pic:cNvPr descr="image/17.png" id="87" name="Picture"/>
                     <pic:cNvPicPr>
                       <a:picLocks noChangeArrowheads="1" noChangeAspect="1"/>
                     </pic:cNvPicPr>
@@ -1716,7 +1716,7 @@
               <a:graphicData uri="http://schemas.openxmlformats.org/drawingml/2006/picture">
                 <pic:pic>
                   <pic:nvPicPr>
-                    <pic:cNvPr descr="/home/shakira/work/study/2024-2025/Операционные%20системы/os-intro/labs/lab02/report/image/18.png" id="90" name="Picture"/>
+                    <pic:cNvPr descr="image/18.png" id="90" name="Picture"/>
                     <pic:cNvPicPr>
                       <a:picLocks noChangeArrowheads="1" noChangeAspect="1"/>
                     </pic:cNvPicPr>
@@ -1806,7 +1806,7 @@
               <a:graphicData uri="http://schemas.openxmlformats.org/drawingml/2006/picture">
                 <pic:pic>
                   <pic:nvPicPr>
-                    <pic:cNvPr descr="/home/shakira/work/study/2024-2025/Операционные%20системы/os-intro/labs/lab02/report/image/19.png" id="93" name="Picture"/>
+                    <pic:cNvPr descr="image/19.png" id="93" name="Picture"/>
                     <pic:cNvPicPr>
                       <a:picLocks noChangeArrowheads="1" noChangeAspect="1"/>
                     </pic:cNvPicPr>
@@ -1878,7 +1878,7 @@
               <a:graphicData uri="http://schemas.openxmlformats.org/drawingml/2006/picture">
                 <pic:pic>
                   <pic:nvPicPr>
-                    <pic:cNvPr descr="/home/shakira/work/study/2024-2025/Операционные%20системы/os-intro/labs/lab02/report/image/20.png" id="96" name="Picture"/>
+                    <pic:cNvPr descr="image/20.png" id="96" name="Picture"/>
                     <pic:cNvPicPr>
                       <a:picLocks noChangeArrowheads="1" noChangeAspect="1"/>
                     </pic:cNvPicPr>

</xml_diff>